<commit_message>
Modificacion Archivos de Word, Oficio de Notificacion de AR, semaforo JABG
</commit_message>
<xml_diff>
--- a/public/bases-word/PAC/LEGALIDAD/LIDER/1. AR_01.docx
+++ b/public/bases-word/PAC/LEGALIDAD/LIDER/1. AR_01.docx
@@ -1558,11 +1558,40 @@
       </w:r>
       <w:r>
         <w:rPr>
+          <w:rFonts w:ascii="Arial" w:eastAsia="Arial" w:hAnsi="Arial" w:cs="Arial"/>
+          <w:b/>
+          <w:sz w:val="20"/>
+          <w:szCs w:val="20"/>
+        </w:rPr>
+        <w:t xml:space="preserve"> </w:t>
+      </w:r>
+      <w:r>
+        <w:rPr>
+          <w:rFonts w:ascii="Arial" w:eastAsia="Arial" w:hAnsi="Arial" w:cs="Arial"/>
+          <w:b/>
+          <w:sz w:val="20"/>
+          <w:szCs w:val="20"/>
+        </w:rPr>
+        <w:t>${mes01</w:t>
+      </w:r>
+      <w:bookmarkStart w:id="23" w:name="_GoBack"/>
+      <w:bookmarkEnd w:id="23"/>
+      <w:r>
+        <w:rPr>
+          <w:rFonts w:ascii="Arial" w:eastAsia="Arial" w:hAnsi="Arial" w:cs="Arial"/>
+          <w:b/>
+          <w:sz w:val="20"/>
+          <w:szCs w:val="20"/>
+        </w:rPr>
+        <w:t>}</w:t>
+      </w:r>
+      <w:r>
+        <w:rPr>
           <w:rStyle w:val="Refdecomentario"/>
           <w:rFonts w:ascii="Times New Roman" w:eastAsia="Times New Roman" w:hAnsi="Times New Roman" w:cs="Times New Roman"/>
           <w:lang w:val="es-ES_tradnl" w:eastAsia="es-ES"/>
         </w:rPr>
-        <w:commentReference w:id="23"/>
+        <w:commentReference w:id="24"/>
       </w:r>
       <w:r>
         <w:rPr>
@@ -1773,7 +1802,7 @@
         </w:sdtPr>
         <w:sdtEndPr/>
         <w:sdtContent>
-          <w:commentRangeStart w:id="24"/>
+          <w:commentRangeStart w:id="25"/>
         </w:sdtContent>
       </w:sdt>
       <w:r>
@@ -1792,17 +1821,17 @@
           <w:szCs w:val="20"/>
           <w:u w:val="single"/>
         </w:rPr>
+        <w:commentReference w:id="26"/>
+      </w:r>
+      <w:commentRangeEnd w:id="25"/>
+      <w:r>
+        <w:rPr>
+          <w:rFonts w:ascii="Arial" w:hAnsi="Arial" w:cs="Arial"/>
+          <w:sz w:val="20"/>
+          <w:szCs w:val="20"/>
+          <w:u w:val="single"/>
+        </w:rPr>
         <w:commentReference w:id="25"/>
-      </w:r>
-      <w:commentRangeEnd w:id="24"/>
-      <w:r>
-        <w:rPr>
-          <w:rFonts w:ascii="Arial" w:hAnsi="Arial" w:cs="Arial"/>
-          <w:sz w:val="20"/>
-          <w:szCs w:val="20"/>
-          <w:u w:val="single"/>
-        </w:rPr>
-        <w:commentReference w:id="24"/>
       </w:r>
       <w:r>
         <w:rPr>
@@ -1862,7 +1891,7 @@
           <w:rFonts w:ascii="Times New Roman" w:eastAsia="Times New Roman" w:hAnsi="Times New Roman" w:cs="Times New Roman"/>
           <w:lang w:val="es-ES_tradnl" w:eastAsia="es-ES"/>
         </w:rPr>
-        <w:commentReference w:id="26"/>
+        <w:commentReference w:id="27"/>
       </w:r>
       <w:r>
         <w:rPr>
@@ -1900,7 +1929,7 @@
         </w:rPr>
         <w:t>${ambito01}</w:t>
       </w:r>
-      <w:commentRangeStart w:id="27"/>
+      <w:commentRangeStart w:id="28"/>
       <w:r>
         <w:rPr>
           <w:rFonts w:ascii="Arial" w:hAnsi="Arial" w:cs="Arial"/>
@@ -1910,14 +1939,14 @@
         </w:rPr>
         <w:t xml:space="preserve"> </w:t>
       </w:r>
-      <w:commentRangeEnd w:id="27"/>
+      <w:commentRangeEnd w:id="28"/>
       <w:r>
         <w:rPr>
           <w:rStyle w:val="Refdecomentario"/>
           <w:rFonts w:ascii="Times New Roman" w:eastAsia="Times New Roman" w:hAnsi="Times New Roman" w:cs="Times New Roman"/>
           <w:lang w:val="es-ES_tradnl" w:eastAsia="es-ES"/>
         </w:rPr>
-        <w:commentReference w:id="27"/>
+        <w:commentReference w:id="28"/>
       </w:r>
       <w:r>
         <w:rPr>
@@ -2058,9 +2087,9 @@
           <w:szCs w:val="20"/>
         </w:rPr>
       </w:pPr>
-      <w:bookmarkStart w:id="28" w:name="_heading=h.30j0zll" w:colFirst="0" w:colLast="0"/>
-      <w:bookmarkEnd w:id="28"/>
-      <w:commentRangeStart w:id="29"/>
+      <w:bookmarkStart w:id="29" w:name="_heading=h.30j0zll" w:colFirst="0" w:colLast="0"/>
+      <w:bookmarkEnd w:id="29"/>
+      <w:commentRangeStart w:id="30"/>
       <w:r>
         <w:rPr>
           <w:rFonts w:ascii="Arial" w:eastAsia="Arial" w:hAnsi="Arial" w:cs="Arial"/>
@@ -2103,7 +2132,7 @@
         </w:rPr>
         <w:t xml:space="preserve">de la </w:t>
       </w:r>
-      <w:bookmarkStart w:id="30" w:name="_Hlk182299651"/>
+      <w:bookmarkStart w:id="31" w:name="_Hlk182299651"/>
       <w:r>
         <w:rPr>
           <w:rFonts w:ascii="Arial" w:eastAsia="Arial" w:hAnsi="Arial" w:cs="Arial"/>
@@ -2119,9 +2148,9 @@
           <w:rFonts w:ascii="Times New Roman" w:eastAsia="Times New Roman" w:hAnsi="Times New Roman" w:cs="Times New Roman"/>
           <w:lang w:val="es-ES_tradnl" w:eastAsia="es-ES"/>
         </w:rPr>
-        <w:commentReference w:id="31"/>
-      </w:r>
-      <w:commentRangeStart w:id="32"/>
+        <w:commentReference w:id="32"/>
+      </w:r>
+      <w:commentRangeStart w:id="33"/>
       <w:r>
         <w:rPr>
           <w:rFonts w:ascii="Arial" w:eastAsia="Arial" w:hAnsi="Arial" w:cs="Arial"/>
@@ -2131,14 +2160,14 @@
         </w:rPr>
         <w:t xml:space="preserve">de las observaciones subsistentes </w:t>
       </w:r>
-      <w:commentRangeEnd w:id="32"/>
+      <w:commentRangeEnd w:id="33"/>
       <w:r>
         <w:rPr>
           <w:rStyle w:val="Refdecomentario"/>
           <w:rFonts w:ascii="Times New Roman" w:eastAsia="Times New Roman" w:hAnsi="Times New Roman" w:cs="Times New Roman"/>
           <w:lang w:val="es-ES_tradnl" w:eastAsia="es-ES"/>
         </w:rPr>
-        <w:commentReference w:id="32"/>
+        <w:commentReference w:id="33"/>
       </w:r>
       <w:r>
         <w:rPr>
@@ -2184,7 +2213,7 @@
         </w:rPr>
         <w:t xml:space="preserve">y, que se </w:t>
       </w:r>
-      <w:commentRangeStart w:id="33"/>
+      <w:commentRangeStart w:id="34"/>
       <w:r>
         <w:rPr>
           <w:rFonts w:ascii="Arial" w:eastAsia="Arial" w:hAnsi="Arial" w:cs="Arial"/>
@@ -2193,14 +2222,14 @@
         </w:rPr>
         <w:t xml:space="preserve">encuentran detalladas </w:t>
       </w:r>
-      <w:commentRangeEnd w:id="33"/>
+      <w:commentRangeEnd w:id="34"/>
       <w:r>
         <w:rPr>
           <w:rStyle w:val="Refdecomentario"/>
           <w:rFonts w:ascii="Times New Roman" w:eastAsia="Times New Roman" w:hAnsi="Times New Roman" w:cs="Times New Roman"/>
           <w:lang w:val="es-ES_tradnl" w:eastAsia="es-ES"/>
         </w:rPr>
-        <w:commentReference w:id="33"/>
+        <w:commentReference w:id="34"/>
       </w:r>
       <w:r>
         <w:rPr>
@@ -2268,7 +2297,7 @@
         </w:sdtPr>
         <w:sdtEndPr/>
         <w:sdtContent>
-          <w:commentRangeStart w:id="34"/>
+          <w:commentRangeStart w:id="35"/>
         </w:sdtContent>
       </w:sdt>
       <w:r>
@@ -2289,14 +2318,23 @@
         </w:rPr>
         <w:t>}</w:t>
       </w:r>
-      <w:commentRangeEnd w:id="34"/>
-      <w:r>
-        <w:rPr>
-          <w:rFonts w:ascii="Arial" w:hAnsi="Arial" w:cs="Arial"/>
-          <w:sz w:val="20"/>
-          <w:szCs w:val="20"/>
-        </w:rPr>
-        <w:commentReference w:id="34"/>
+      <w:commentRangeEnd w:id="35"/>
+      <w:r>
+        <w:rPr>
+          <w:rFonts w:ascii="Arial" w:eastAsia="Arial" w:hAnsi="Arial" w:cs="Arial"/>
+          <w:b/>
+          <w:sz w:val="20"/>
+          <w:szCs w:val="20"/>
+        </w:rPr>
+        <w:t xml:space="preserve"> ${mes02}</w:t>
+      </w:r>
+      <w:r>
+        <w:rPr>
+          <w:rFonts w:ascii="Arial" w:hAnsi="Arial" w:cs="Arial"/>
+          <w:sz w:val="20"/>
+          <w:szCs w:val="20"/>
+        </w:rPr>
+        <w:commentReference w:id="35"/>
       </w:r>
       <w:r>
         <w:rPr>
@@ -2315,6 +2353,15 @@
           <w:szCs w:val="20"/>
         </w:rPr>
         <w:t>${day03}</w:t>
+      </w:r>
+      <w:r>
+        <w:rPr>
+          <w:rFonts w:ascii="Arial" w:eastAsia="Arial" w:hAnsi="Arial" w:cs="Arial"/>
+          <w:b/>
+          <w:sz w:val="20"/>
+          <w:szCs w:val="20"/>
+        </w:rPr>
+        <w:t xml:space="preserve"> ${mes03}</w:t>
       </w:r>
       <w:r>
         <w:rPr>
@@ -2322,7 +2369,7 @@
           <w:rFonts w:ascii="Times New Roman" w:eastAsia="Times New Roman" w:hAnsi="Times New Roman" w:cs="Times New Roman"/>
           <w:lang w:val="es-ES_tradnl" w:eastAsia="es-ES"/>
         </w:rPr>
-        <w:commentReference w:id="35"/>
+        <w:commentReference w:id="36"/>
       </w:r>
       <w:r>
         <w:rPr>
@@ -2332,7 +2379,7 @@
         </w:rPr>
         <w:t xml:space="preserve">, a efecto de que se presenten los elementos, documentos y datos fehacientes que </w:t>
       </w:r>
-      <w:commentRangeStart w:id="36"/>
+      <w:commentRangeStart w:id="37"/>
       <w:r>
         <w:rPr>
           <w:rFonts w:ascii="Arial" w:eastAsia="Arial" w:hAnsi="Arial" w:cs="Arial"/>
@@ -2341,14 +2388,14 @@
         </w:rPr>
         <w:t xml:space="preserve">aclaren o solventen el contenido de las acciones </w:t>
       </w:r>
-      <w:commentRangeEnd w:id="36"/>
+      <w:commentRangeEnd w:id="37"/>
       <w:r>
         <w:rPr>
           <w:rStyle w:val="Refdecomentario"/>
           <w:rFonts w:ascii="Times New Roman" w:eastAsia="Times New Roman" w:hAnsi="Times New Roman" w:cs="Times New Roman"/>
           <w:lang w:val="es-ES_tradnl" w:eastAsia="es-ES"/>
         </w:rPr>
-        <w:commentReference w:id="36"/>
+        <w:commentReference w:id="37"/>
       </w:r>
       <w:r>
         <w:rPr>
@@ -2366,14 +2413,14 @@
         </w:rPr>
         <w:t>.</w:t>
       </w:r>
-      <w:commentRangeEnd w:id="29"/>
+      <w:commentRangeEnd w:id="30"/>
       <w:r>
         <w:rPr>
           <w:rStyle w:val="Refdecomentario"/>
           <w:rFonts w:ascii="Times New Roman" w:eastAsia="Times New Roman" w:hAnsi="Times New Roman" w:cs="Times New Roman"/>
           <w:lang w:val="es-ES_tradnl" w:eastAsia="es-ES"/>
         </w:rPr>
-        <w:commentReference w:id="29"/>
+        <w:commentReference w:id="30"/>
       </w:r>
     </w:p>
     <w:p>
@@ -2386,9 +2433,9 @@
           <w:szCs w:val="20"/>
         </w:rPr>
       </w:pPr>
-      <w:bookmarkStart w:id="37" w:name="_Hlk89870601"/>
-      <w:bookmarkEnd w:id="30"/>
-      <w:commentRangeStart w:id="38"/>
+      <w:bookmarkStart w:id="38" w:name="_Hlk89870601"/>
+      <w:bookmarkEnd w:id="31"/>
+      <w:commentRangeStart w:id="39"/>
       <w:r>
         <w:rPr>
           <w:rFonts w:ascii="Arial" w:eastAsia="Arial" w:hAnsi="Arial" w:cs="Arial"/>
@@ -2443,7 +2490,7 @@
         </w:rPr>
         <w:t xml:space="preserve">Proceso de Atención a </w:t>
       </w:r>
-      <w:commentRangeStart w:id="39"/>
+      <w:commentRangeStart w:id="40"/>
       <w:r>
         <w:rPr>
           <w:rFonts w:ascii="Arial" w:eastAsia="Arial" w:hAnsi="Arial" w:cs="Arial"/>
@@ -2479,14 +2526,14 @@
         </w:rPr>
         <w:t xml:space="preserve">que se encuentran detalladas </w:t>
       </w:r>
-      <w:commentRangeEnd w:id="39"/>
+      <w:commentRangeEnd w:id="40"/>
       <w:r>
         <w:rPr>
           <w:rStyle w:val="Refdecomentario"/>
           <w:rFonts w:ascii="Times New Roman" w:eastAsia="Times New Roman" w:hAnsi="Times New Roman" w:cs="Times New Roman"/>
           <w:lang w:val="es-ES_tradnl" w:eastAsia="es-ES"/>
         </w:rPr>
-        <w:commentReference w:id="39"/>
+        <w:commentReference w:id="40"/>
       </w:r>
       <w:r>
         <w:rPr>
@@ -2513,7 +2560,7 @@
         </w:rPr>
         <w:t xml:space="preserve">dar seguimiento a </w:t>
       </w:r>
-      <w:commentRangeStart w:id="40"/>
+      <w:commentRangeStart w:id="41"/>
       <w:r>
         <w:rPr>
           <w:rFonts w:ascii="Arial" w:eastAsia="Arial" w:hAnsi="Arial" w:cs="Arial"/>
@@ -2522,14 +2569,14 @@
         </w:rPr>
         <w:t>las mismas</w:t>
       </w:r>
-      <w:commentRangeEnd w:id="40"/>
+      <w:commentRangeEnd w:id="41"/>
       <w:r>
         <w:rPr>
           <w:rStyle w:val="Refdecomentario"/>
           <w:rFonts w:ascii="Times New Roman" w:eastAsia="Times New Roman" w:hAnsi="Times New Roman" w:cs="Times New Roman"/>
           <w:lang w:val="es-ES_tradnl" w:eastAsia="es-ES"/>
         </w:rPr>
-        <w:commentReference w:id="40"/>
+        <w:commentReference w:id="41"/>
       </w:r>
       <w:r>
         <w:rPr>
@@ -2612,7 +2659,7 @@
           <w:rFonts w:ascii="Times New Roman" w:eastAsia="Times New Roman" w:hAnsi="Times New Roman" w:cs="Times New Roman"/>
           <w:lang w:val="es-ES_tradnl" w:eastAsia="es-ES"/>
         </w:rPr>
-        <w:commentReference w:id="41"/>
+        <w:commentReference w:id="42"/>
       </w:r>
       <w:r>
         <w:rPr>
@@ -2620,7 +2667,7 @@
           <w:rFonts w:ascii="Times New Roman" w:eastAsia="Times New Roman" w:hAnsi="Times New Roman" w:cs="Times New Roman"/>
           <w:lang w:val="es-ES_tradnl" w:eastAsia="es-ES"/>
         </w:rPr>
-        <w:commentReference w:id="42"/>
+        <w:commentReference w:id="43"/>
       </w:r>
       <w:r>
         <w:rPr>
@@ -2654,8 +2701,6 @@
         </w:rPr>
         <w:t>cierre</w:t>
       </w:r>
-      <w:bookmarkStart w:id="43" w:name="_GoBack"/>
-      <w:bookmarkEnd w:id="43"/>
       <w:r>
         <w:rPr>
           <w:rFonts w:ascii="Arial" w:eastAsia="Arial" w:hAnsi="Arial" w:cs="Arial"/>
@@ -3038,14 +3083,14 @@
         </w:rPr>
         <w:t>Y en caso de una conducta renuente y/o contumaz de incumplimiento que obstaculice el proceso de fiscalización, además de imponer un nuevo medio de apremio que podrá alcanzar 1,500 veces el valor diario de la unidad de medida y actualización, se promoverán las responsabilidades de conformidad con la Ley General de Responsabilidades Administrativas, Ley de Responsabilidades Administrativas del Estado de México y Municipios, y demás legislación penal aplicable, lo anterior en términos del artículo 42 Bis de la Ley de Fiscalización Superior del Estado de México.</w:t>
       </w:r>
-      <w:commentRangeEnd w:id="38"/>
+      <w:commentRangeEnd w:id="39"/>
       <w:r>
         <w:rPr>
           <w:rStyle w:val="Refdecomentario"/>
           <w:rFonts w:ascii="Times New Roman" w:eastAsia="Times New Roman" w:hAnsi="Times New Roman" w:cs="Times New Roman"/>
           <w:lang w:val="es-ES_tradnl" w:eastAsia="es-ES"/>
         </w:rPr>
-        <w:commentReference w:id="38"/>
+        <w:commentReference w:id="39"/>
       </w:r>
     </w:p>
     <w:p>
@@ -3079,7 +3124,7 @@
         <w:t>deberá presentarse en medio impreso, digital y certificada.</w:t>
       </w:r>
     </w:p>
-    <w:bookmarkEnd w:id="37"/>
+    <w:bookmarkEnd w:id="38"/>
     <w:p>
       <w:pPr>
         <w:spacing w:before="240" w:after="240" w:line="276" w:lineRule="auto"/>
@@ -4158,7 +4203,7 @@
       </w:r>
     </w:p>
   </w:comment>
-  <w:comment w:id="23" w:author="MELISSA FERNANDA DUARTE MANZANO [2]" w:date="2024-11-12T10:18:00Z" w:initials="MFDM">
+  <w:comment w:id="24" w:author="MELISSA FERNANDA DUARTE MANZANO [2]" w:date="2024-11-12T10:18:00Z" w:initials="MFDM">
     <w:p>
       <w:pPr>
         <w:pStyle w:val="Textocomentario"/>
@@ -4178,7 +4223,7 @@
       </w:r>
     </w:p>
   </w:comment>
-  <w:comment w:id="25" w:author="SINAI ALEJANDRA BUSTAMANTE SANCHEZ" w:date="2021-09-08T13:46:00Z" w:initials="">
+  <w:comment w:id="26" w:author="SINAI ALEJANDRA BUSTAMANTE SANCHEZ" w:date="2021-09-08T13:46:00Z" w:initials="">
     <w:p>
       <w:pPr>
         <w:widowControl w:val="0"/>
@@ -4203,7 +4248,7 @@
       </w:r>
     </w:p>
   </w:comment>
-  <w:comment w:id="24" w:author="SINAI ALEJANDRA BUSTAMANTE SANCHEZ" w:date="2021-09-08T13:46:00Z" w:initials="">
+  <w:comment w:id="25" w:author="SINAI ALEJANDRA BUSTAMANTE SANCHEZ" w:date="2021-09-08T13:46:00Z" w:initials="">
     <w:p>
       <w:pPr>
         <w:widowControl w:val="0"/>
@@ -4228,7 +4273,7 @@
       </w:r>
     </w:p>
   </w:comment>
-  <w:comment w:id="26" w:author="MELISSA FERNANDA DUARTE MANZANO [2]" w:date="2025-01-13T09:52:00Z" w:initials="MFDM">
+  <w:comment w:id="27" w:author="MELISSA FERNANDA DUARTE MANZANO [2]" w:date="2025-01-13T09:52:00Z" w:initials="MFDM">
     <w:p>
       <w:pPr>
         <w:widowControl w:val="0"/>
@@ -4322,7 +4367,7 @@
       </w:pPr>
     </w:p>
   </w:comment>
-  <w:comment w:id="27" w:author="MELISSA FERNANDA DUARTE MANZANO [2]" w:date="2025-01-09T17:43:00Z" w:initials="MFDM">
+  <w:comment w:id="28" w:author="MELISSA FERNANDA DUARTE MANZANO [2]" w:date="2025-01-09T17:43:00Z" w:initials="MFDM">
     <w:p>
       <w:pPr>
         <w:pStyle w:val="Textocomentario"/>
@@ -4343,22 +4388,6 @@
       </w:pPr>
       <w:r>
         <w:t>5 PARA ENTIDADES ESTATALES</w:t>
-      </w:r>
-    </w:p>
-  </w:comment>
-  <w:comment w:id="31" w:author="MELISSA FERNANDA DUARTE MANZANO [2]" w:date="2024-09-18T11:26:00Z" w:initials="MFDM">
-    <w:p>
-      <w:pPr>
-        <w:pStyle w:val="Textocomentario"/>
-      </w:pPr>
-      <w:r>
-        <w:rPr>
-          <w:rStyle w:val="Refdecomentario"/>
-        </w:rPr>
-        <w:annotationRef/>
-      </w:r>
-      <w:r>
-        <w:t>AGREGAR SI ES QUE SE TIENEN RECOMENDACIONES</w:t>
       </w:r>
     </w:p>
   </w:comment>
@@ -4374,7 +4403,7 @@
         <w:annotationRef/>
       </w:r>
       <w:r>
-        <w:t>SINGULAR O PLURAL</w:t>
+        <w:t>AGREGAR SI ES QUE SE TIENEN RECOMENDACIONES</w:t>
       </w:r>
     </w:p>
   </w:comment>
@@ -4394,7 +4423,23 @@
       </w:r>
     </w:p>
   </w:comment>
-  <w:comment w:id="34" w:author="SINAI ALEJANDRA BUSTAMANTE SANCHEZ" w:date="2021-09-08T13:46:00Z" w:initials="">
+  <w:comment w:id="34" w:author="MELISSA FERNANDA DUARTE MANZANO [2]" w:date="2024-09-18T11:26:00Z" w:initials="MFDM">
+    <w:p>
+      <w:pPr>
+        <w:pStyle w:val="Textocomentario"/>
+      </w:pPr>
+      <w:r>
+        <w:rPr>
+          <w:rStyle w:val="Refdecomentario"/>
+        </w:rPr>
+        <w:annotationRef/>
+      </w:r>
+      <w:r>
+        <w:t>SINGULAR O PLURAL</w:t>
+      </w:r>
+    </w:p>
+  </w:comment>
+  <w:comment w:id="35" w:author="SINAI ALEJANDRA BUSTAMANTE SANCHEZ" w:date="2021-09-08T13:46:00Z" w:initials="">
     <w:p>
       <w:pPr>
         <w:widowControl w:val="0"/>
@@ -4419,7 +4464,7 @@
       </w:r>
     </w:p>
   </w:comment>
-  <w:comment w:id="35" w:author="MELISSA FERNANDA DUARTE MANZANO [2]" w:date="2024-09-18T11:25:00Z" w:initials="MFDM">
+  <w:comment w:id="36" w:author="MELISSA FERNANDA DUARTE MANZANO [2]" w:date="2024-09-18T11:25:00Z" w:initials="MFDM">
     <w:p>
       <w:pPr>
         <w:widowControl w:val="0"/>
@@ -4450,7 +4495,7 @@
       </w:r>
     </w:p>
   </w:comment>
-  <w:comment w:id="36" w:author="MELISSA FERNANDA DUARTE MANZANO [2]" w:date="2024-09-18T11:27:00Z" w:initials="MFDM">
+  <w:comment w:id="37" w:author="MELISSA FERNANDA DUARTE MANZANO [2]" w:date="2024-09-18T11:27:00Z" w:initials="MFDM">
     <w:p>
       <w:pPr>
         <w:pStyle w:val="Textocomentario"/>
@@ -4466,7 +4511,7 @@
       </w:r>
     </w:p>
   </w:comment>
-  <w:comment w:id="29" w:author="MELISSA FERNANDA DUARTE MANZANO [2]" w:date="2025-01-13T15:19:00Z" w:initials="MFDM">
+  <w:comment w:id="30" w:author="MELISSA FERNANDA DUARTE MANZANO [2]" w:date="2025-01-13T15:19:00Z" w:initials="MFDM">
     <w:p>
       <w:pPr>
         <w:pStyle w:val="Textocomentario"/>
@@ -4479,22 +4524,6 @@
       </w:r>
       <w:r>
         <w:t>APARTADO QUE SE AGREGARÁ EXCLUSIVAMENTE SI DE ORIGEN HAY PLIEGOS DE OBSERVACIONES (EN INFORME DE AUDITORÍA) SI NO ES EL CASO, ELIMINAR</w:t>
-      </w:r>
-    </w:p>
-  </w:comment>
-  <w:comment w:id="39" w:author="MELISSA FERNANDA DUARTE MANZANO [2]" w:date="2024-09-18T16:20:00Z" w:initials="MFDM">
-    <w:p>
-      <w:pPr>
-        <w:pStyle w:val="Textocomentario"/>
-      </w:pPr>
-      <w:r>
-        <w:rPr>
-          <w:rStyle w:val="Refdecomentario"/>
-        </w:rPr>
-        <w:annotationRef/>
-      </w:r>
-      <w:r>
-        <w:t>Singular o plural</w:t>
       </w:r>
     </w:p>
   </w:comment>
@@ -4514,7 +4543,7 @@
       </w:r>
     </w:p>
   </w:comment>
-  <w:comment w:id="41" w:author="MELISSA FERNANDA DUARTE MANZANO [2]" w:date="2024-09-18T14:51:00Z" w:initials="MFDM">
+  <w:comment w:id="41" w:author="MELISSA FERNANDA DUARTE MANZANO [2]" w:date="2024-09-18T16:20:00Z" w:initials="MFDM">
     <w:p>
       <w:pPr>
         <w:pStyle w:val="Textocomentario"/>
@@ -4526,15 +4555,7 @@
         <w:annotationRef/>
       </w:r>
       <w:r>
-        <w:t>PLAZO ACORDADO ENTRE LA ENTIDAD Y EL OSFEM; SEÑALAR CON NÚMERO Y ENTRE PARÉNTESIS CON LETRA.</w:t>
-      </w:r>
-    </w:p>
-    <w:p>
-      <w:pPr>
-        <w:pStyle w:val="Textocomentario"/>
-      </w:pPr>
-      <w:r>
-        <w:t>EJEMPLO: 15 (Quince)</w:t>
+        <w:t>Singular o plural</w:t>
       </w:r>
     </w:p>
   </w:comment>
@@ -4562,6 +4583,30 @@
       </w:r>
     </w:p>
   </w:comment>
+  <w:comment w:id="43" w:author="MELISSA FERNANDA DUARTE MANZANO [2]" w:date="2024-09-18T14:51:00Z" w:initials="MFDM">
+    <w:p>
+      <w:pPr>
+        <w:pStyle w:val="Textocomentario"/>
+      </w:pPr>
+      <w:r>
+        <w:rPr>
+          <w:rStyle w:val="Refdecomentario"/>
+        </w:rPr>
+        <w:annotationRef/>
+      </w:r>
+      <w:r>
+        <w:t>PLAZO ACORDADO ENTRE LA ENTIDAD Y EL OSFEM; SEÑALAR CON NÚMERO Y ENTRE PARÉNTESIS CON LETRA.</w:t>
+      </w:r>
+    </w:p>
+    <w:p>
+      <w:pPr>
+        <w:pStyle w:val="Textocomentario"/>
+      </w:pPr>
+      <w:r>
+        <w:t>EJEMPLO: 15 (Quince)</w:t>
+      </w:r>
+    </w:p>
+  </w:comment>
   <w:comment w:id="44" w:author="MELISSA FERNANDA DUARTE MANZANO [2]" w:date="2024-09-18T14:52:00Z" w:initials="MFDM">
     <w:p>
       <w:pPr>
@@ -4613,7 +4658,7 @@
       </w:r>
     </w:p>
   </w:comment>
-  <w:comment w:id="38" w:author="MELISSA FERNANDA DUARTE MANZANO [2]" w:date="2025-01-09T11:42:00Z" w:initials="MFDM">
+  <w:comment w:id="39" w:author="MELISSA FERNANDA DUARTE MANZANO [2]" w:date="2025-01-09T11:42:00Z" w:initials="MFDM">
     <w:p>
       <w:pPr>
         <w:pStyle w:val="Textocomentario"/>
@@ -6866,7 +6911,7 @@
 </file>
 
 <file path=customXml/itemProps1.xml><?xml version="1.0" encoding="utf-8"?>
-<ds:datastoreItem xmlns:ds="http://schemas.openxmlformats.org/officeDocument/2006/customXml" ds:itemID="{2E1CFAB8-691A-4331-A175-DE2E073E55C9}">
+<ds:datastoreItem xmlns:ds="http://schemas.openxmlformats.org/officeDocument/2006/customXml" ds:itemID="{7203574A-6249-4204-BA2B-9AA0654A12A8}">
   <ds:schemaRefs>
     <ds:schemaRef ds:uri="http://schemas.openxmlformats.org/officeDocument/2006/bibliography"/>
   </ds:schemaRefs>

</xml_diff>